<commit_message>
updated wishlist user acceptance, testing report
</commit_message>
<xml_diff>
--- a/Wishlist Project User Testing and Results 2.docx
+++ b/Wishlist Project User Testing and Results 2.docx
@@ -304,7 +304,10 @@
         </w:rPr>
       </w:pPr>
       <w:r>
-        <w:t>Completion time – 3mins</w:t>
+        <w:t xml:space="preserve">Completion time – </w:t>
+      </w:r>
+      <w:r>
+        <w:t>3 minutes</w:t>
       </w:r>
     </w:p>
     <w:p>
@@ -316,7 +319,10 @@
         </w:numPr>
       </w:pPr>
       <w:r>
-        <w:t>Age 27</w:t>
+        <w:t>Age 2</w:t>
+      </w:r>
+      <w:r>
+        <w:t>3</w:t>
       </w:r>
     </w:p>
     <w:p>
@@ -327,8 +333,13 @@
           <w:numId w:val="1"/>
         </w:numPr>
       </w:pPr>
-      <w:r>
-        <w:t>Samsung Galaxy S9</w:t>
+      <w:proofErr w:type="spellStart"/>
+      <w:r>
+        <w:t>Oppo</w:t>
+      </w:r>
+      <w:proofErr w:type="spellEnd"/>
+      <w:r>
+        <w:t xml:space="preserve"> R15 Pro</w:t>
       </w:r>
     </w:p>
     <w:p>
@@ -343,7 +354,10 @@
         </w:rPr>
       </w:pPr>
       <w:r>
-        <w:t>Technical Ability - Intermediate</w:t>
+        <w:t>Technical Ability - Intermediat</w:t>
+      </w:r>
+      <w:r>
+        <w:t>e</w:t>
       </w:r>
     </w:p>
     <w:p>
@@ -391,15 +405,7 @@
         </w:rPr>
       </w:pPr>
       <w:r>
-        <w:t>User1 Issue</w:t>
-      </w:r>
-      <w:proofErr w:type="gramStart"/>
-      <w:r>
-        <w:t>2  -</w:t>
-      </w:r>
-      <w:proofErr w:type="gramEnd"/>
-      <w:r>
-        <w:t xml:space="preserve"> cannot disable notifications in the Settings, exiting the app doesn’t give me an alert to prompt me if I really want to exit</w:t>
+        <w:t>User1 Issue2  - cannot disable notifications in the Settings, exiting the app doesn’t give me an alert to prompt me if I really want to exit</w:t>
       </w:r>
     </w:p>
     <w:p>
@@ -411,25 +417,37 @@
         </w:numPr>
       </w:pPr>
       <w:r>
+        <w:t>User 2 issue</w:t>
+      </w:r>
+      <w:r>
+        <w:t xml:space="preserve"> 1</w:t>
+      </w:r>
+      <w:r>
+        <w:t xml:space="preserve"> – </w:t>
+      </w:r>
+      <w:r>
+        <w:t xml:space="preserve">Add a new </w:t>
+      </w:r>
+      <w:proofErr w:type="spellStart"/>
+      <w:r>
+        <w:t>wishlist</w:t>
+      </w:r>
+      <w:proofErr w:type="spellEnd"/>
+      <w:r>
+        <w:t xml:space="preserve"> name is crammed to the far left of the screen</w:t>
+      </w:r>
+    </w:p>
+    <w:p>
+      <w:pPr>
+        <w:pStyle w:val="ListParagraph"/>
+        <w:numPr>
+          <w:ilvl w:val="0"/>
+          <w:numId w:val="2"/>
+        </w:numPr>
+      </w:pPr>
+      <w:r>
         <w:lastRenderedPageBreak/>
-        <w:t>User 2 issue</w:t>
-      </w:r>
-      <w:r>
-        <w:t xml:space="preserve"> 1</w:t>
-      </w:r>
-      <w:r>
-        <w:t xml:space="preserve"> – Wishlist </w:t>
-      </w:r>
-      <w:proofErr w:type="gramStart"/>
-      <w:r>
-        <w:t>doesn’t</w:t>
-      </w:r>
-      <w:proofErr w:type="gramEnd"/>
-      <w:r>
-        <w:t xml:space="preserve"> handle an empty “Name</w:t>
-      </w:r>
-      <w:r>
-        <w:t>” input such as a dialog saying you cannot input an empty name</w:t>
+        <w:t>User 2 issue 1, solution, can rearrange view and centre</w:t>
       </w:r>
     </w:p>
     <w:p>
@@ -439,23 +457,14 @@
           <w:ilvl w:val="0"/>
           <w:numId w:val="2"/>
         </w:numPr>
-        <w:rPr>
-          <w:rFonts w:eastAsiaTheme="minorEastAsia"/>
-        </w:rPr>
-      </w:pPr>
-      <w:r>
-        <w:t xml:space="preserve">User 2 issue 2 – Wishlist </w:t>
-      </w:r>
-      <w:proofErr w:type="gramStart"/>
-      <w:r>
-        <w:t>isn’t</w:t>
-      </w:r>
-      <w:proofErr w:type="gramEnd"/>
-      <w:r>
-        <w:t xml:space="preserve"> sorted by categories</w:t>
-      </w:r>
-    </w:p>
-    <w:p/>
+      </w:pPr>
+      <w:r>
+        <w:t>User 2 issue 2 –</w:t>
+      </w:r>
+      <w:r>
+        <w:t xml:space="preserve"> when removing heart or like option on notifications there’s no notification saying ‘item’ has been removed like previous testing.</w:t>
+      </w:r>
+    </w:p>
     <w:p>
       <w:pPr>
         <w:pStyle w:val="Heading2"/>
@@ -466,14 +475,11 @@
     </w:p>
     <w:p>
       <w:r>
-        <w:t>I will ask the users again to test the app again once solutions are implemented</w:t>
-      </w:r>
-      <w:r>
-        <w:t xml:space="preserve"> with new acceptance testing.</w:t>
+        <w:t xml:space="preserve">More features were added since last testing report. Will address new issues in future reports. </w:t>
       </w:r>
     </w:p>
     <w:sectPr>
-      <w:headerReference w:type="default" r:id="rId7"/>
+      <w:headerReference w:type="default" r:id="rId8"/>
       <w:pgSz w:w="11906" w:h="16838"/>
       <w:pgMar w:top="1440" w:right="1440" w:bottom="1440" w:left="1440" w:header="708" w:footer="708" w:gutter="0"/>
       <w:cols w:space="708"/>
@@ -550,13 +556,10 @@
     </w:pPr>
     <w:r>
       <w:tab/>
-      <w:t>4pm</w:t>
     </w:r>
-  </w:p>
-  <w:p>
-    <w:pPr>
-      <w:pStyle w:val="Header"/>
-    </w:pPr>
+    <w:r>
+      <w:t>10pm</w:t>
+    </w:r>
     <w:r>
       <w:tab/>
     </w:r>
@@ -1864,4 +1867,16 @@
     </a:ext>
   </a:extLst>
 </a:theme>
+</file>
+
+<file path=customXml/item1.xml><?xml version="1.0" encoding="utf-8"?>
+<b:Sources xmlns:b="http://schemas.openxmlformats.org/officeDocument/2006/bibliography" xmlns="http://schemas.openxmlformats.org/officeDocument/2006/bibliography" SelectedStyle="\APASixthEditionOfficeOnline.xsl" StyleName="APA" Version="6"/>
+</file>
+
+<file path=customXml/itemProps1.xml><?xml version="1.0" encoding="utf-8"?>
+<ds:datastoreItem xmlns:ds="http://schemas.openxmlformats.org/officeDocument/2006/customXml" ds:itemID="{3533B498-C514-4880-812C-4EC9FE1790BB}">
+  <ds:schemaRefs>
+    <ds:schemaRef ds:uri="http://schemas.openxmlformats.org/officeDocument/2006/bibliography"/>
+  </ds:schemaRefs>
+</ds:datastoreItem>
 </file>
</xml_diff>